<commit_message>
Házi 3$ - Kész az egesz, szar junit geci
</commit_message>
<xml_diff>
--- a/dokumentacio.docx
+++ b/dokumentacio.docx
@@ -24,19 +24,31 @@
     </w:p>
     <w:p>
       <w:pPr>
-        <w:ind w:firstLine="567"/>
-        <w:jc w:val="both"/>
-        <w:rPr>
-          <w:sz w:val="28"/>
-          <w:szCs w:val="28"/>
-        </w:rPr>
-      </w:pPr>
-      <w:r>
-        <w:rPr>
-          <w:sz w:val="28"/>
-          <w:szCs w:val="28"/>
-        </w:rPr>
-        <w:t xml:space="preserve">A házi feladaton körülbelül 1-2 héten keresztül dolgoztam, vissza-vissza térve a feladathoz. Összességében közel 10 órát dolgoztam vele, ebben benne van a neten keresgélés és a </w:t>
+        <w:rPr>
+          <w:sz w:val="28"/>
+          <w:szCs w:val="28"/>
+        </w:rPr>
+      </w:pPr>
+      <w:r>
+        <w:rPr>
+          <w:sz w:val="28"/>
+          <w:szCs w:val="28"/>
+        </w:rPr>
+        <w:t>A házi feladaton körülbelül 1-2 héten keresztül dolgoztam, vissza-vissza térve a feladathoz. Összességében közel 10 órá</w:t>
+      </w:r>
+      <w:r>
+        <w:rPr>
+          <w:sz w:val="28"/>
+          <w:szCs w:val="28"/>
+        </w:rPr>
+        <w:t>t töltöttem vele</w:t>
+      </w:r>
+      <w:r>
+        <w:rPr>
+          <w:sz w:val="28"/>
+          <w:szCs w:val="28"/>
+        </w:rPr>
+        <w:t xml:space="preserve">, ebben benne van a neten keresgélés és a </w:t>
       </w:r>
       <w:proofErr w:type="spellStart"/>
       <w:r>
@@ -57,8 +69,6 @@
     </w:p>
     <w:p>
       <w:pPr>
-        <w:ind w:firstLine="567"/>
-        <w:jc w:val="both"/>
         <w:rPr>
           <w:sz w:val="28"/>
           <w:szCs w:val="28"/>
@@ -216,8 +226,6 @@
     </w:p>
     <w:p>
       <w:pPr>
-        <w:ind w:firstLine="567"/>
-        <w:jc w:val="both"/>
         <w:rPr>
           <w:sz w:val="28"/>
           <w:szCs w:val="28"/>
@@ -267,7 +275,23 @@
           <w:sz w:val="28"/>
           <w:szCs w:val="28"/>
         </w:rPr>
-        <w:t xml:space="preserve"> modul sort() függvényével tudtam rendezni az adatokat.</w:t>
+        <w:t xml:space="preserve"> modul </w:t>
+      </w:r>
+      <w:proofErr w:type="gramStart"/>
+      <w:r>
+        <w:rPr>
+          <w:sz w:val="28"/>
+          <w:szCs w:val="28"/>
+        </w:rPr>
+        <w:t>sort(</w:t>
+      </w:r>
+      <w:proofErr w:type="gramEnd"/>
+      <w:r>
+        <w:rPr>
+          <w:sz w:val="28"/>
+          <w:szCs w:val="28"/>
+        </w:rPr>
+        <w:t>) függvényével tudtam rendezni az adatokat.</w:t>
       </w:r>
       <w:r>
         <w:rPr>
@@ -284,7 +308,6 @@
           <w:ilvl w:val="0"/>
           <w:numId w:val="1"/>
         </w:numPr>
-        <w:jc w:val="both"/>
         <w:rPr>
           <w:sz w:val="28"/>
           <w:szCs w:val="28"/>
@@ -314,7 +337,6 @@
           <w:ilvl w:val="0"/>
           <w:numId w:val="1"/>
         </w:numPr>
-        <w:jc w:val="both"/>
         <w:rPr>
           <w:sz w:val="28"/>
           <w:szCs w:val="28"/>
@@ -344,7 +366,6 @@
           <w:ilvl w:val="0"/>
           <w:numId w:val="1"/>
         </w:numPr>
-        <w:jc w:val="both"/>
         <w:rPr>
           <w:sz w:val="28"/>
           <w:szCs w:val="28"/>
@@ -374,7 +395,6 @@
           <w:ilvl w:val="0"/>
           <w:numId w:val="1"/>
         </w:numPr>
-        <w:jc w:val="both"/>
         <w:rPr>
           <w:sz w:val="28"/>
           <w:szCs w:val="28"/>
@@ -399,8 +419,6 @@
     </w:p>
     <w:p>
       <w:pPr>
-        <w:ind w:firstLine="567"/>
-        <w:jc w:val="both"/>
         <w:rPr>
           <w:sz w:val="28"/>
           <w:szCs w:val="28"/>
@@ -434,7 +452,21 @@
           <w:sz w:val="28"/>
           <w:szCs w:val="28"/>
         </w:rPr>
-        <w:t xml:space="preserve">az adatokat ki is tudjuk írni egy fájlba a </w:t>
+        <w:t xml:space="preserve">az </w:t>
+      </w:r>
+      <w:r>
+        <w:rPr>
+          <w:sz w:val="28"/>
+          <w:szCs w:val="28"/>
+        </w:rPr>
+        <w:t>adatok kiírására is van lehetőség</w:t>
+      </w:r>
+      <w:r>
+        <w:rPr>
+          <w:sz w:val="28"/>
+          <w:szCs w:val="28"/>
+        </w:rPr>
+        <w:t xml:space="preserve"> egy fájlba a </w:t>
       </w:r>
       <w:proofErr w:type="spellStart"/>
       <w:r>
@@ -455,8 +487,6 @@
     </w:p>
     <w:p>
       <w:pPr>
-        <w:ind w:firstLine="567"/>
-        <w:jc w:val="both"/>
         <w:rPr>
           <w:sz w:val="28"/>
           <w:szCs w:val="28"/>
@@ -484,6 +514,703 @@
           <w:szCs w:val="28"/>
         </w:rPr>
         <w:t>. Erre csupán azért volt szükség, hogy a listázás metódusa ne legyen statikus.</w:t>
+      </w:r>
+    </w:p>
+    <w:p>
+      <w:pPr>
+        <w:rPr>
+          <w:sz w:val="28"/>
+          <w:szCs w:val="28"/>
+        </w:rPr>
+      </w:pPr>
+      <w:r>
+        <w:rPr>
+          <w:sz w:val="28"/>
+          <w:szCs w:val="28"/>
+        </w:rPr>
+        <w:lastRenderedPageBreak/>
+        <w:t>A programban használt főbb metódusok:</w:t>
+      </w:r>
+    </w:p>
+    <w:p>
+      <w:pPr>
+        <w:pStyle w:val="Listaszerbekezds"/>
+        <w:numPr>
+          <w:ilvl w:val="0"/>
+          <w:numId w:val="3"/>
+        </w:numPr>
+        <w:rPr>
+          <w:sz w:val="28"/>
+          <w:szCs w:val="28"/>
+        </w:rPr>
+      </w:pPr>
+      <w:r>
+        <w:rPr>
+          <w:sz w:val="28"/>
+          <w:szCs w:val="28"/>
+        </w:rPr>
+        <w:t xml:space="preserve">Main </w:t>
+      </w:r>
+      <w:proofErr w:type="spellStart"/>
+      <w:r>
+        <w:rPr>
+          <w:sz w:val="28"/>
+          <w:szCs w:val="28"/>
+        </w:rPr>
+        <w:t>oszályon</w:t>
+      </w:r>
+      <w:proofErr w:type="spellEnd"/>
+      <w:r>
+        <w:rPr>
+          <w:sz w:val="28"/>
+          <w:szCs w:val="28"/>
+        </w:rPr>
+        <w:t xml:space="preserve"> belül:</w:t>
+      </w:r>
+    </w:p>
+    <w:p>
+      <w:pPr>
+        <w:pStyle w:val="Listaszerbekezds"/>
+        <w:numPr>
+          <w:ilvl w:val="1"/>
+          <w:numId w:val="3"/>
+        </w:numPr>
+        <w:rPr>
+          <w:sz w:val="28"/>
+          <w:szCs w:val="28"/>
+        </w:rPr>
+      </w:pPr>
+      <w:proofErr w:type="spellStart"/>
+      <w:proofErr w:type="gramStart"/>
+      <w:r>
+        <w:rPr>
+          <w:sz w:val="28"/>
+          <w:szCs w:val="28"/>
+        </w:rPr>
+        <w:t>fajlbaIras</w:t>
+      </w:r>
+      <w:proofErr w:type="spellEnd"/>
+      <w:r>
+        <w:rPr>
+          <w:sz w:val="28"/>
+          <w:szCs w:val="28"/>
+        </w:rPr>
+        <w:t>(</w:t>
+      </w:r>
+      <w:proofErr w:type="spellStart"/>
+      <w:proofErr w:type="gramEnd"/>
+      <w:r>
+        <w:rPr>
+          <w:sz w:val="28"/>
+          <w:szCs w:val="28"/>
+        </w:rPr>
+        <w:t>String</w:t>
+      </w:r>
+      <w:proofErr w:type="spellEnd"/>
+      <w:r>
+        <w:rPr>
+          <w:sz w:val="28"/>
+          <w:szCs w:val="28"/>
+        </w:rPr>
+        <w:t xml:space="preserve"> a)</w:t>
+      </w:r>
+      <w:r>
+        <w:rPr>
+          <w:sz w:val="28"/>
+          <w:szCs w:val="28"/>
+        </w:rPr>
+        <w:t>:</w:t>
+      </w:r>
+    </w:p>
+    <w:p>
+      <w:pPr>
+        <w:pStyle w:val="Listaszerbekezds"/>
+        <w:numPr>
+          <w:ilvl w:val="2"/>
+          <w:numId w:val="3"/>
+        </w:numPr>
+        <w:rPr>
+          <w:sz w:val="28"/>
+          <w:szCs w:val="28"/>
+        </w:rPr>
+      </w:pPr>
+      <w:r>
+        <w:rPr>
+          <w:sz w:val="28"/>
+          <w:szCs w:val="28"/>
+        </w:rPr>
+        <w:t>paraméterül kap egy szöveget, ami a fájl neve lesz</w:t>
+      </w:r>
+      <w:r>
+        <w:rPr>
+          <w:sz w:val="28"/>
+          <w:szCs w:val="28"/>
+        </w:rPr>
+        <w:t>. Ebbe a fájlba nem visszaolvasható formátumba írja az adatokat a program, ezt nem lehet beolvastatni.</w:t>
+      </w:r>
+    </w:p>
+    <w:p>
+      <w:pPr>
+        <w:pStyle w:val="Listaszerbekezds"/>
+        <w:numPr>
+          <w:ilvl w:val="1"/>
+          <w:numId w:val="3"/>
+        </w:numPr>
+        <w:rPr>
+          <w:sz w:val="28"/>
+          <w:szCs w:val="28"/>
+        </w:rPr>
+      </w:pPr>
+      <w:proofErr w:type="spellStart"/>
+      <w:proofErr w:type="gramStart"/>
+      <w:r>
+        <w:rPr>
+          <w:sz w:val="28"/>
+          <w:szCs w:val="28"/>
+        </w:rPr>
+        <w:t>fajlBeolvasas</w:t>
+      </w:r>
+      <w:proofErr w:type="spellEnd"/>
+      <w:r>
+        <w:rPr>
+          <w:sz w:val="28"/>
+          <w:szCs w:val="28"/>
+        </w:rPr>
+        <w:t>(</w:t>
+      </w:r>
+      <w:proofErr w:type="spellStart"/>
+      <w:proofErr w:type="gramEnd"/>
+      <w:r>
+        <w:rPr>
+          <w:sz w:val="28"/>
+          <w:szCs w:val="28"/>
+        </w:rPr>
+        <w:t>String</w:t>
+      </w:r>
+      <w:proofErr w:type="spellEnd"/>
+      <w:r>
+        <w:rPr>
+          <w:sz w:val="28"/>
+          <w:szCs w:val="28"/>
+        </w:rPr>
+        <w:t xml:space="preserve"> a)</w:t>
+      </w:r>
+      <w:r>
+        <w:rPr>
+          <w:sz w:val="28"/>
+          <w:szCs w:val="28"/>
+        </w:rPr>
+        <w:t>:</w:t>
+      </w:r>
+    </w:p>
+    <w:p>
+      <w:pPr>
+        <w:pStyle w:val="Listaszerbekezds"/>
+        <w:numPr>
+          <w:ilvl w:val="2"/>
+          <w:numId w:val="3"/>
+        </w:numPr>
+        <w:rPr>
+          <w:sz w:val="28"/>
+          <w:szCs w:val="28"/>
+        </w:rPr>
+      </w:pPr>
+      <w:r>
+        <w:rPr>
+          <w:sz w:val="28"/>
+          <w:szCs w:val="28"/>
+        </w:rPr>
+        <w:t xml:space="preserve">paraméterül kap egy szöveget, </w:t>
+      </w:r>
+      <w:r>
+        <w:rPr>
+          <w:sz w:val="28"/>
+          <w:szCs w:val="28"/>
+        </w:rPr>
+        <w:t xml:space="preserve">ami annak a fájlnak a </w:t>
+      </w:r>
+      <w:proofErr w:type="gramStart"/>
+      <w:r>
+        <w:rPr>
+          <w:sz w:val="28"/>
+          <w:szCs w:val="28"/>
+        </w:rPr>
+        <w:t>neve</w:t>
+      </w:r>
+      <w:proofErr w:type="gramEnd"/>
+      <w:r>
+        <w:rPr>
+          <w:sz w:val="28"/>
+          <w:szCs w:val="28"/>
+        </w:rPr>
+        <w:t xml:space="preserve"> amiből be kell olvasni. Ebben a fájlban a megadott formátum szerint kell</w:t>
+      </w:r>
+      <w:r>
+        <w:rPr>
+          <w:sz w:val="28"/>
+          <w:szCs w:val="28"/>
+        </w:rPr>
+        <w:t xml:space="preserve"> megadni a beolvasni kívánt adatokat. </w:t>
+      </w:r>
+      <w:r>
+        <w:rPr>
+          <w:sz w:val="28"/>
+          <w:szCs w:val="28"/>
+        </w:rPr>
+        <w:t>(</w:t>
+      </w:r>
+      <w:proofErr w:type="spellStart"/>
+      <w:proofErr w:type="gramStart"/>
+      <w:r>
+        <w:rPr>
+          <w:sz w:val="28"/>
+          <w:szCs w:val="28"/>
+        </w:rPr>
+        <w:t>Cím;Kiadás</w:t>
+      </w:r>
+      <w:proofErr w:type="spellEnd"/>
+      <w:proofErr w:type="gramEnd"/>
+      <w:r>
+        <w:rPr>
+          <w:sz w:val="28"/>
+          <w:szCs w:val="28"/>
+        </w:rPr>
+        <w:t xml:space="preserve"> </w:t>
+      </w:r>
+      <w:proofErr w:type="spellStart"/>
+      <w:r>
+        <w:rPr>
+          <w:sz w:val="28"/>
+          <w:szCs w:val="28"/>
+        </w:rPr>
+        <w:t>éve;hossz</w:t>
+      </w:r>
+      <w:proofErr w:type="spellEnd"/>
+      <w:r>
+        <w:rPr>
+          <w:sz w:val="28"/>
+          <w:szCs w:val="28"/>
+        </w:rPr>
+        <w:t xml:space="preserve"> </w:t>
+      </w:r>
+      <w:proofErr w:type="spellStart"/>
+      <w:r>
+        <w:rPr>
+          <w:sz w:val="28"/>
+          <w:szCs w:val="28"/>
+        </w:rPr>
+        <w:t>percben;kategoria</w:t>
+      </w:r>
+      <w:proofErr w:type="spellEnd"/>
+      <w:r>
+        <w:rPr>
+          <w:sz w:val="28"/>
+          <w:szCs w:val="28"/>
+        </w:rPr>
+        <w:t>)</w:t>
+      </w:r>
+    </w:p>
+    <w:p>
+      <w:pPr>
+        <w:pStyle w:val="Listaszerbekezds"/>
+        <w:numPr>
+          <w:ilvl w:val="1"/>
+          <w:numId w:val="3"/>
+        </w:numPr>
+        <w:rPr>
+          <w:sz w:val="28"/>
+          <w:szCs w:val="28"/>
+        </w:rPr>
+      </w:pPr>
+      <w:proofErr w:type="spellStart"/>
+      <w:proofErr w:type="gramStart"/>
+      <w:r>
+        <w:rPr>
+          <w:sz w:val="28"/>
+          <w:szCs w:val="28"/>
+        </w:rPr>
+        <w:t>keziBeolvasas</w:t>
+      </w:r>
+      <w:proofErr w:type="spellEnd"/>
+      <w:r>
+        <w:rPr>
+          <w:sz w:val="28"/>
+          <w:szCs w:val="28"/>
+        </w:rPr>
+        <w:t>(</w:t>
+      </w:r>
+      <w:proofErr w:type="gramEnd"/>
+      <w:r>
+        <w:rPr>
+          <w:sz w:val="28"/>
+          <w:szCs w:val="28"/>
+        </w:rPr>
+        <w:t>)</w:t>
+      </w:r>
+      <w:r>
+        <w:rPr>
+          <w:sz w:val="28"/>
+          <w:szCs w:val="28"/>
+        </w:rPr>
+        <w:t>:</w:t>
+      </w:r>
+    </w:p>
+    <w:p>
+      <w:pPr>
+        <w:pStyle w:val="Listaszerbekezds"/>
+        <w:numPr>
+          <w:ilvl w:val="2"/>
+          <w:numId w:val="3"/>
+        </w:numPr>
+        <w:rPr>
+          <w:sz w:val="28"/>
+          <w:szCs w:val="28"/>
+        </w:rPr>
+      </w:pPr>
+      <w:r>
+        <w:rPr>
+          <w:sz w:val="28"/>
+          <w:szCs w:val="28"/>
+        </w:rPr>
+        <w:t xml:space="preserve">Az adatok </w:t>
+      </w:r>
+      <w:proofErr w:type="spellStart"/>
+      <w:r>
+        <w:rPr>
+          <w:sz w:val="28"/>
+          <w:szCs w:val="28"/>
+        </w:rPr>
+        <w:t>egyenkénti</w:t>
+      </w:r>
+      <w:proofErr w:type="spellEnd"/>
+      <w:r>
+        <w:rPr>
+          <w:sz w:val="28"/>
+          <w:szCs w:val="28"/>
+        </w:rPr>
+        <w:t xml:space="preserve"> megadását biztosítja. </w:t>
+      </w:r>
+      <w:r>
+        <w:rPr>
+          <w:sz w:val="28"/>
+          <w:szCs w:val="28"/>
+        </w:rPr>
+        <w:t xml:space="preserve">Arra épül, hogy az </w:t>
+      </w:r>
+      <w:proofErr w:type="gramStart"/>
+      <w:r>
+        <w:rPr>
+          <w:sz w:val="28"/>
+          <w:szCs w:val="28"/>
+        </w:rPr>
+        <w:t>adatokat ;</w:t>
+      </w:r>
+      <w:proofErr w:type="gramEnd"/>
+      <w:r>
+        <w:rPr>
+          <w:sz w:val="28"/>
+          <w:szCs w:val="28"/>
+        </w:rPr>
+        <w:t>-vel elválasztva adjuk meg szóköz nélkül.</w:t>
+      </w:r>
+    </w:p>
+    <w:p>
+      <w:pPr>
+        <w:pStyle w:val="Listaszerbekezds"/>
+        <w:numPr>
+          <w:ilvl w:val="1"/>
+          <w:numId w:val="3"/>
+        </w:numPr>
+        <w:rPr>
+          <w:sz w:val="28"/>
+          <w:szCs w:val="28"/>
+        </w:rPr>
+      </w:pPr>
+      <w:proofErr w:type="spellStart"/>
+      <w:proofErr w:type="gramStart"/>
+      <w:r>
+        <w:rPr>
+          <w:sz w:val="28"/>
+          <w:szCs w:val="28"/>
+        </w:rPr>
+        <w:t>startMenu</w:t>
+      </w:r>
+      <w:proofErr w:type="spellEnd"/>
+      <w:r>
+        <w:rPr>
+          <w:sz w:val="28"/>
+          <w:szCs w:val="28"/>
+        </w:rPr>
+        <w:t>(</w:t>
+      </w:r>
+      <w:proofErr w:type="gramEnd"/>
+      <w:r>
+        <w:rPr>
+          <w:sz w:val="28"/>
+          <w:szCs w:val="28"/>
+        </w:rPr>
+        <w:t>)</w:t>
+      </w:r>
+      <w:r>
+        <w:rPr>
+          <w:sz w:val="28"/>
+          <w:szCs w:val="28"/>
+        </w:rPr>
+        <w:t>:</w:t>
+      </w:r>
+    </w:p>
+    <w:p>
+      <w:pPr>
+        <w:pStyle w:val="Listaszerbekezds"/>
+        <w:numPr>
+          <w:ilvl w:val="2"/>
+          <w:numId w:val="3"/>
+        </w:numPr>
+        <w:rPr>
+          <w:sz w:val="28"/>
+          <w:szCs w:val="28"/>
+        </w:rPr>
+      </w:pPr>
+      <w:r>
+        <w:rPr>
+          <w:sz w:val="28"/>
+          <w:szCs w:val="28"/>
+        </w:rPr>
+        <w:t xml:space="preserve">A képernyőn látható menüért felel. Egy végtelen </w:t>
+      </w:r>
+      <w:proofErr w:type="spellStart"/>
+      <w:r>
+        <w:rPr>
+          <w:sz w:val="28"/>
+          <w:szCs w:val="28"/>
+        </w:rPr>
+        <w:t>while</w:t>
+      </w:r>
+      <w:proofErr w:type="spellEnd"/>
+      <w:r>
+        <w:rPr>
+          <w:sz w:val="28"/>
+          <w:szCs w:val="28"/>
+        </w:rPr>
+        <w:t xml:space="preserve"> ciklust futtat egészen a választható </w:t>
+      </w:r>
+      <w:r>
+        <w:rPr>
+          <w:sz w:val="28"/>
+          <w:szCs w:val="28"/>
+        </w:rPr>
+        <w:t>megszakításig</w:t>
+      </w:r>
+      <w:r>
+        <w:rPr>
+          <w:sz w:val="28"/>
+          <w:szCs w:val="28"/>
+        </w:rPr>
+        <w:t>. Itt megy végbe a felhasználó által megadott adatok ellenőrzése, a rendezés meghívása és a program leállítása is.</w:t>
+      </w:r>
+    </w:p>
+    <w:p>
+      <w:pPr>
+        <w:pStyle w:val="Listaszerbekezds"/>
+        <w:numPr>
+          <w:ilvl w:val="0"/>
+          <w:numId w:val="3"/>
+        </w:numPr>
+        <w:rPr>
+          <w:sz w:val="28"/>
+          <w:szCs w:val="28"/>
+        </w:rPr>
+      </w:pPr>
+      <w:proofErr w:type="spellStart"/>
+      <w:r>
+        <w:rPr>
+          <w:sz w:val="28"/>
+          <w:szCs w:val="28"/>
+        </w:rPr>
+        <w:t>Comparatorokon</w:t>
+      </w:r>
+      <w:proofErr w:type="spellEnd"/>
+      <w:r>
+        <w:rPr>
+          <w:sz w:val="28"/>
+          <w:szCs w:val="28"/>
+        </w:rPr>
+        <w:t xml:space="preserve"> belül:</w:t>
+      </w:r>
+    </w:p>
+    <w:p>
+      <w:pPr>
+        <w:pStyle w:val="Listaszerbekezds"/>
+        <w:numPr>
+          <w:ilvl w:val="1"/>
+          <w:numId w:val="3"/>
+        </w:numPr>
+        <w:rPr>
+          <w:sz w:val="28"/>
+          <w:szCs w:val="28"/>
+        </w:rPr>
+      </w:pPr>
+      <w:proofErr w:type="spellStart"/>
+      <w:proofErr w:type="gramStart"/>
+      <w:r>
+        <w:rPr>
+          <w:sz w:val="28"/>
+          <w:szCs w:val="28"/>
+        </w:rPr>
+        <w:t>compare</w:t>
+      </w:r>
+      <w:proofErr w:type="spellEnd"/>
+      <w:r>
+        <w:rPr>
+          <w:sz w:val="28"/>
+          <w:szCs w:val="28"/>
+        </w:rPr>
+        <w:t>(</w:t>
+      </w:r>
+      <w:proofErr w:type="gramEnd"/>
+      <w:r>
+        <w:rPr>
+          <w:sz w:val="28"/>
+          <w:szCs w:val="28"/>
+        </w:rPr>
+        <w:t>Film f1, Film f2)</w:t>
+      </w:r>
+      <w:r>
+        <w:rPr>
+          <w:sz w:val="28"/>
+          <w:szCs w:val="28"/>
+        </w:rPr>
+        <w:t>:</w:t>
+      </w:r>
+    </w:p>
+    <w:p>
+      <w:pPr>
+        <w:pStyle w:val="Listaszerbekezds"/>
+        <w:numPr>
+          <w:ilvl w:val="2"/>
+          <w:numId w:val="3"/>
+        </w:numPr>
+        <w:rPr>
+          <w:sz w:val="28"/>
+          <w:szCs w:val="28"/>
+        </w:rPr>
+      </w:pPr>
+      <w:r>
+        <w:rPr>
+          <w:sz w:val="28"/>
+          <w:szCs w:val="28"/>
+        </w:rPr>
+        <w:t xml:space="preserve">két objektumot kap paraméterül, ezeknek a </w:t>
+      </w:r>
+      <w:proofErr w:type="spellStart"/>
+      <w:proofErr w:type="gramStart"/>
+      <w:r>
+        <w:rPr>
+          <w:sz w:val="28"/>
+          <w:szCs w:val="28"/>
+        </w:rPr>
+        <w:t>get</w:t>
+      </w:r>
+      <w:proofErr w:type="spellEnd"/>
+      <w:r>
+        <w:rPr>
+          <w:sz w:val="28"/>
+          <w:szCs w:val="28"/>
+        </w:rPr>
+        <w:t>(</w:t>
+      </w:r>
+      <w:proofErr w:type="gramEnd"/>
+      <w:r>
+        <w:rPr>
+          <w:sz w:val="28"/>
+          <w:szCs w:val="28"/>
+        </w:rPr>
+        <w:t>) metódusait meghívva hasonlítja össze a kettőt.</w:t>
+      </w:r>
+    </w:p>
+    <w:p>
+      <w:pPr>
+        <w:pStyle w:val="Listaszerbekezds"/>
+        <w:numPr>
+          <w:ilvl w:val="0"/>
+          <w:numId w:val="3"/>
+        </w:numPr>
+        <w:rPr>
+          <w:sz w:val="28"/>
+          <w:szCs w:val="28"/>
+        </w:rPr>
+      </w:pPr>
+      <w:r>
+        <w:rPr>
+          <w:sz w:val="28"/>
+          <w:szCs w:val="28"/>
+        </w:rPr>
+        <w:t>Film és leszármazottjain belül:</w:t>
+      </w:r>
+    </w:p>
+    <w:p>
+      <w:pPr>
+        <w:pStyle w:val="Listaszerbekezds"/>
+        <w:numPr>
+          <w:ilvl w:val="1"/>
+          <w:numId w:val="3"/>
+        </w:numPr>
+        <w:rPr>
+          <w:sz w:val="28"/>
+          <w:szCs w:val="28"/>
+        </w:rPr>
+      </w:pPr>
+      <w:proofErr w:type="spellStart"/>
+      <w:proofErr w:type="gramStart"/>
+      <w:r>
+        <w:rPr>
+          <w:sz w:val="28"/>
+          <w:szCs w:val="28"/>
+        </w:rPr>
+        <w:t>toString</w:t>
+      </w:r>
+      <w:proofErr w:type="spellEnd"/>
+      <w:r>
+        <w:rPr>
+          <w:sz w:val="28"/>
+          <w:szCs w:val="28"/>
+        </w:rPr>
+        <w:t>(</w:t>
+      </w:r>
+      <w:proofErr w:type="gramEnd"/>
+      <w:r>
+        <w:rPr>
+          <w:sz w:val="28"/>
+          <w:szCs w:val="28"/>
+        </w:rPr>
+        <w:t>)</w:t>
+      </w:r>
+      <w:r>
+        <w:rPr>
+          <w:sz w:val="28"/>
+          <w:szCs w:val="28"/>
+        </w:rPr>
+        <w:t>:</w:t>
+      </w:r>
+    </w:p>
+    <w:p>
+      <w:pPr>
+        <w:pStyle w:val="Listaszerbekezds"/>
+        <w:numPr>
+          <w:ilvl w:val="2"/>
+          <w:numId w:val="3"/>
+        </w:numPr>
+        <w:rPr>
+          <w:sz w:val="28"/>
+          <w:szCs w:val="28"/>
+        </w:rPr>
+      </w:pPr>
+      <w:r>
+        <w:rPr>
+          <w:sz w:val="28"/>
+          <w:szCs w:val="28"/>
+        </w:rPr>
+        <w:t>biztosítja a kiíráshoz szükséges adatok megjelenítését és ezek formátumát.</w:t>
       </w:r>
     </w:p>
     <w:sectPr>
@@ -499,6 +1226,232 @@
 <file path=word/numbering.xml><?xml version="1.0" encoding="utf-8"?>
 <w:numbering xmlns:wpc="http://schemas.microsoft.com/office/word/2010/wordprocessingCanvas" xmlns:cx="http://schemas.microsoft.com/office/drawing/2014/chartex" xmlns:cx1="http://schemas.microsoft.com/office/drawing/2015/9/8/chartex" xmlns:cx2="http://schemas.microsoft.com/office/drawing/2015/10/21/chartex" xmlns:cx3="http://schemas.microsoft.com/office/drawing/2016/5/9/chartex" xmlns:cx4="http://schemas.microsoft.com/office/drawing/2016/5/10/chartex" xmlns:cx5="http://schemas.microsoft.com/office/drawing/2016/5/11/chartex" xmlns:cx6="http://schemas.microsoft.com/office/drawing/2016/5/12/chartex" xmlns:cx7="http://schemas.microsoft.com/office/drawing/2016/5/13/chartex" xmlns:cx8="http://schemas.microsoft.com/office/drawing/2016/5/14/chartex" xmlns:mc="http://schemas.openxmlformats.org/markup-compatibility/2006" xmlns:aink="http://schemas.microsoft.com/office/drawing/2016/ink" xmlns:am3d="http://schemas.microsoft.com/office/drawing/2017/model3d" xmlns:o="urn:schemas-microsoft-com:office:office" xmlns:r="http://schemas.openxmlformats.org/officeDocument/2006/relationships" xmlns:m="http://schemas.openxmlformats.org/officeDocument/2006/math" xmlns:v="urn:schemas-microsoft-com:vml" xmlns:wp14="http://schemas.microsoft.com/office/word/2010/wordprocessingDrawing" xmlns:wp="http://schemas.openxmlformats.org/drawingml/2006/wordprocessingDrawing" xmlns:w10="urn:schemas-microsoft-com:office:word" xmlns:w="http://schemas.openxmlformats.org/wordprocessingml/2006/main" xmlns:w14="http://schemas.microsoft.com/office/word/2010/wordml" xmlns:w15="http://schemas.microsoft.com/office/word/2012/wordml" xmlns:w16cex="http://schemas.microsoft.com/office/word/2018/wordml/cex" xmlns:w16cid="http://schemas.microsoft.com/office/word/2016/wordml/cid" xmlns:w16="http://schemas.microsoft.com/office/word/2018/wordml" xmlns:w16sdtdh="http://schemas.microsoft.com/office/word/2020/wordml/sdtdatahash" xmlns:w16se="http://schemas.microsoft.com/office/word/2015/wordml/symex" xmlns:wpg="http://schemas.microsoft.com/office/word/2010/wordprocessingGroup" xmlns:wpi="http://schemas.microsoft.com/office/word/2010/wordprocessingInk" xmlns:wne="http://schemas.microsoft.com/office/word/2006/wordml" xmlns:wps="http://schemas.microsoft.com/office/word/2010/wordprocessingShape" mc:Ignorable="w14 w15 w16se w16cid w16 w16cex w16sdtdh wp14">
   <w:abstractNum w:abstractNumId="0" w15:restartNumberingAfterBreak="0">
+    <w:nsid w:val="2EA24365"/>
+    <w:multiLevelType w:val="hybridMultilevel"/>
+    <w:tmpl w:val="5B1EFEA4"/>
+    <w:lvl w:ilvl="0" w:tplc="B1DCEB1E">
+      <w:start w:val="1"/>
+      <w:numFmt w:val="bullet"/>
+      <w:lvlText w:val=""/>
+      <w:lvlJc w:val="left"/>
+      <w:pPr>
+        <w:ind w:left="1287" w:hanging="360"/>
+      </w:pPr>
+      <w:rPr>
+        <w:rFonts w:ascii="Symbol" w:hAnsi="Symbol" w:hint="default"/>
+      </w:rPr>
+    </w:lvl>
+    <w:lvl w:ilvl="1" w:tplc="040E0003" w:tentative="1">
+      <w:start w:val="1"/>
+      <w:numFmt w:val="bullet"/>
+      <w:lvlText w:val="o"/>
+      <w:lvlJc w:val="left"/>
+      <w:pPr>
+        <w:ind w:left="1440" w:hanging="360"/>
+      </w:pPr>
+      <w:rPr>
+        <w:rFonts w:ascii="Courier New" w:hAnsi="Courier New" w:cs="Courier New" w:hint="default"/>
+      </w:rPr>
+    </w:lvl>
+    <w:lvl w:ilvl="2" w:tplc="040E0005" w:tentative="1">
+      <w:start w:val="1"/>
+      <w:numFmt w:val="bullet"/>
+      <w:lvlText w:val=""/>
+      <w:lvlJc w:val="left"/>
+      <w:pPr>
+        <w:ind w:left="2160" w:hanging="360"/>
+      </w:pPr>
+      <w:rPr>
+        <w:rFonts w:ascii="Wingdings" w:hAnsi="Wingdings" w:hint="default"/>
+      </w:rPr>
+    </w:lvl>
+    <w:lvl w:ilvl="3" w:tplc="040E0001" w:tentative="1">
+      <w:start w:val="1"/>
+      <w:numFmt w:val="bullet"/>
+      <w:lvlText w:val=""/>
+      <w:lvlJc w:val="left"/>
+      <w:pPr>
+        <w:ind w:left="2880" w:hanging="360"/>
+      </w:pPr>
+      <w:rPr>
+        <w:rFonts w:ascii="Symbol" w:hAnsi="Symbol" w:hint="default"/>
+      </w:rPr>
+    </w:lvl>
+    <w:lvl w:ilvl="4" w:tplc="040E0003" w:tentative="1">
+      <w:start w:val="1"/>
+      <w:numFmt w:val="bullet"/>
+      <w:lvlText w:val="o"/>
+      <w:lvlJc w:val="left"/>
+      <w:pPr>
+        <w:ind w:left="3600" w:hanging="360"/>
+      </w:pPr>
+      <w:rPr>
+        <w:rFonts w:ascii="Courier New" w:hAnsi="Courier New" w:cs="Courier New" w:hint="default"/>
+      </w:rPr>
+    </w:lvl>
+    <w:lvl w:ilvl="5" w:tplc="040E0005" w:tentative="1">
+      <w:start w:val="1"/>
+      <w:numFmt w:val="bullet"/>
+      <w:lvlText w:val=""/>
+      <w:lvlJc w:val="left"/>
+      <w:pPr>
+        <w:ind w:left="4320" w:hanging="360"/>
+      </w:pPr>
+      <w:rPr>
+        <w:rFonts w:ascii="Wingdings" w:hAnsi="Wingdings" w:hint="default"/>
+      </w:rPr>
+    </w:lvl>
+    <w:lvl w:ilvl="6" w:tplc="040E0001" w:tentative="1">
+      <w:start w:val="1"/>
+      <w:numFmt w:val="bullet"/>
+      <w:lvlText w:val=""/>
+      <w:lvlJc w:val="left"/>
+      <w:pPr>
+        <w:ind w:left="5040" w:hanging="360"/>
+      </w:pPr>
+      <w:rPr>
+        <w:rFonts w:ascii="Symbol" w:hAnsi="Symbol" w:hint="default"/>
+      </w:rPr>
+    </w:lvl>
+    <w:lvl w:ilvl="7" w:tplc="040E0003" w:tentative="1">
+      <w:start w:val="1"/>
+      <w:numFmt w:val="bullet"/>
+      <w:lvlText w:val="o"/>
+      <w:lvlJc w:val="left"/>
+      <w:pPr>
+        <w:ind w:left="5760" w:hanging="360"/>
+      </w:pPr>
+      <w:rPr>
+        <w:rFonts w:ascii="Courier New" w:hAnsi="Courier New" w:cs="Courier New" w:hint="default"/>
+      </w:rPr>
+    </w:lvl>
+    <w:lvl w:ilvl="8" w:tplc="040E0005" w:tentative="1">
+      <w:start w:val="1"/>
+      <w:numFmt w:val="bullet"/>
+      <w:lvlText w:val=""/>
+      <w:lvlJc w:val="left"/>
+      <w:pPr>
+        <w:ind w:left="6480" w:hanging="360"/>
+      </w:pPr>
+      <w:rPr>
+        <w:rFonts w:ascii="Wingdings" w:hAnsi="Wingdings" w:hint="default"/>
+      </w:rPr>
+    </w:lvl>
+  </w:abstractNum>
+  <w:abstractNum w:abstractNumId="1" w15:restartNumberingAfterBreak="0">
+    <w:nsid w:val="4D062BF6"/>
+    <w:multiLevelType w:val="multilevel"/>
+    <w:tmpl w:val="040E0021"/>
+    <w:lvl w:ilvl="0">
+      <w:start w:val="1"/>
+      <w:numFmt w:val="bullet"/>
+      <w:lvlText w:val=""/>
+      <w:lvlJc w:val="left"/>
+      <w:pPr>
+        <w:ind w:left="360" w:hanging="360"/>
+      </w:pPr>
+      <w:rPr>
+        <w:rFonts w:ascii="Wingdings" w:hAnsi="Wingdings" w:hint="default"/>
+      </w:rPr>
+    </w:lvl>
+    <w:lvl w:ilvl="1">
+      <w:start w:val="1"/>
+      <w:numFmt w:val="bullet"/>
+      <w:lvlText w:val=""/>
+      <w:lvlJc w:val="left"/>
+      <w:pPr>
+        <w:ind w:left="720" w:hanging="360"/>
+      </w:pPr>
+      <w:rPr>
+        <w:rFonts w:ascii="Wingdings" w:hAnsi="Wingdings" w:hint="default"/>
+      </w:rPr>
+    </w:lvl>
+    <w:lvl w:ilvl="2">
+      <w:start w:val="1"/>
+      <w:numFmt w:val="bullet"/>
+      <w:lvlText w:val=""/>
+      <w:lvlJc w:val="left"/>
+      <w:pPr>
+        <w:ind w:left="1080" w:hanging="360"/>
+      </w:pPr>
+      <w:rPr>
+        <w:rFonts w:ascii="Wingdings" w:hAnsi="Wingdings" w:hint="default"/>
+      </w:rPr>
+    </w:lvl>
+    <w:lvl w:ilvl="3">
+      <w:start w:val="1"/>
+      <w:numFmt w:val="bullet"/>
+      <w:lvlText w:val=""/>
+      <w:lvlJc w:val="left"/>
+      <w:pPr>
+        <w:ind w:left="1440" w:hanging="360"/>
+      </w:pPr>
+      <w:rPr>
+        <w:rFonts w:ascii="Symbol" w:hAnsi="Symbol" w:hint="default"/>
+      </w:rPr>
+    </w:lvl>
+    <w:lvl w:ilvl="4">
+      <w:start w:val="1"/>
+      <w:numFmt w:val="bullet"/>
+      <w:lvlText w:val=""/>
+      <w:lvlJc w:val="left"/>
+      <w:pPr>
+        <w:ind w:left="1800" w:hanging="360"/>
+      </w:pPr>
+      <w:rPr>
+        <w:rFonts w:ascii="Symbol" w:hAnsi="Symbol" w:hint="default"/>
+      </w:rPr>
+    </w:lvl>
+    <w:lvl w:ilvl="5">
+      <w:start w:val="1"/>
+      <w:numFmt w:val="bullet"/>
+      <w:lvlText w:val=""/>
+      <w:lvlJc w:val="left"/>
+      <w:pPr>
+        <w:ind w:left="2160" w:hanging="360"/>
+      </w:pPr>
+      <w:rPr>
+        <w:rFonts w:ascii="Wingdings" w:hAnsi="Wingdings" w:hint="default"/>
+      </w:rPr>
+    </w:lvl>
+    <w:lvl w:ilvl="6">
+      <w:start w:val="1"/>
+      <w:numFmt w:val="bullet"/>
+      <w:lvlText w:val=""/>
+      <w:lvlJc w:val="left"/>
+      <w:pPr>
+        <w:ind w:left="2520" w:hanging="360"/>
+      </w:pPr>
+      <w:rPr>
+        <w:rFonts w:ascii="Wingdings" w:hAnsi="Wingdings" w:hint="default"/>
+      </w:rPr>
+    </w:lvl>
+    <w:lvl w:ilvl="7">
+      <w:start w:val="1"/>
+      <w:numFmt w:val="bullet"/>
+      <w:lvlText w:val=""/>
+      <w:lvlJc w:val="left"/>
+      <w:pPr>
+        <w:ind w:left="2880" w:hanging="360"/>
+      </w:pPr>
+      <w:rPr>
+        <w:rFonts w:ascii="Symbol" w:hAnsi="Symbol" w:hint="default"/>
+      </w:rPr>
+    </w:lvl>
+    <w:lvl w:ilvl="8">
+      <w:start w:val="1"/>
+      <w:numFmt w:val="bullet"/>
+      <w:lvlText w:val=""/>
+      <w:lvlJc w:val="left"/>
+      <w:pPr>
+        <w:ind w:left="3240" w:hanging="360"/>
+      </w:pPr>
+      <w:rPr>
+        <w:rFonts w:ascii="Symbol" w:hAnsi="Symbol" w:hint="default"/>
+      </w:rPr>
+    </w:lvl>
+  </w:abstractNum>
+  <w:abstractNum w:abstractNumId="2" w15:restartNumberingAfterBreak="0">
     <w:nsid w:val="7D81144F"/>
     <w:multiLevelType w:val="hybridMultilevel"/>
     <w:tmpl w:val="A4D03430"/>
@@ -612,7 +1565,13 @@
     </w:lvl>
   </w:abstractNum>
   <w:num w:numId="1">
+    <w:abstractNumId w:val="2"/>
+  </w:num>
+  <w:num w:numId="2">
     <w:abstractNumId w:val="0"/>
+  </w:num>
+  <w:num w:numId="3">
+    <w:abstractNumId w:val="1"/>
   </w:num>
 </w:numbering>
 </file>
@@ -630,7 +1589,9 @@
     </w:rPrDefault>
     <w:pPrDefault>
       <w:pPr>
-        <w:spacing w:after="160" w:line="259" w:lineRule="auto"/>
+        <w:spacing w:after="160" w:line="312" w:lineRule="auto"/>
+        <w:ind w:left="357" w:firstLine="567"/>
+        <w:jc w:val="both"/>
       </w:pPr>
     </w:pPrDefault>
   </w:docDefaults>

</xml_diff>